<commit_message>
Old English version removed. Edits to the new version.
</commit_message>
<xml_diff>
--- a/Paper/Per_Conf/Paper_confrence_ISC_en_EditedByRH.docx
+++ b/Paper/Per_Conf/Paper_confrence_ISC_en_EditedByRH.docx
@@ -517,9 +517,8 @@
           <w:sz w:val="18"/>
           <w:szCs w:val="18"/>
         </w:rPr>
-        <w:t xml:space="preserve"> </w:t>
-      </w:r>
-      <w:proofErr w:type="spellStart"/>
+        <w:t xml:space="preserve"> blockchain. Stellar is </w:t>
+      </w:r>
       <w:r>
         <w:rPr>
           <w:b/>
@@ -527,9 +526,8 @@
           <w:sz w:val="18"/>
           <w:szCs w:val="18"/>
         </w:rPr>
-        <w:t>blockchain</w:t>
-      </w:r>
-      <w:proofErr w:type="spellEnd"/>
+        <w:t>a</w:t>
+      </w:r>
       <w:r>
         <w:rPr>
           <w:b/>
@@ -537,7 +535,7 @@
           <w:sz w:val="18"/>
           <w:szCs w:val="18"/>
         </w:rPr>
-        <w:t xml:space="preserve">. Stellar is </w:t>
+        <w:t xml:space="preserve">n open </w:t>
       </w:r>
       <w:r>
         <w:rPr>
@@ -546,7 +544,7 @@
           <w:sz w:val="18"/>
           <w:szCs w:val="18"/>
         </w:rPr>
-        <w:t>a</w:t>
+        <w:t xml:space="preserve">money </w:t>
       </w:r>
       <w:r>
         <w:rPr>
@@ -555,7 +553,7 @@
           <w:sz w:val="18"/>
           <w:szCs w:val="18"/>
         </w:rPr>
-        <w:t xml:space="preserve">n open </w:t>
+        <w:t xml:space="preserve">transfer network which incorporates a decentralized </w:t>
       </w:r>
       <w:r>
         <w:rPr>
@@ -564,7 +562,7 @@
           <w:sz w:val="18"/>
           <w:szCs w:val="18"/>
         </w:rPr>
-        <w:t xml:space="preserve">money </w:t>
+        <w:t xml:space="preserve">exchange </w:t>
       </w:r>
       <w:r>
         <w:rPr>
@@ -573,7 +571,7 @@
           <w:sz w:val="18"/>
           <w:szCs w:val="18"/>
         </w:rPr>
-        <w:t xml:space="preserve">transfer network which incorporates a decentralized </w:t>
+        <w:t xml:space="preserve">and is </w:t>
       </w:r>
       <w:r>
         <w:rPr>
@@ -582,7 +580,7 @@
           <w:sz w:val="18"/>
           <w:szCs w:val="18"/>
         </w:rPr>
-        <w:t xml:space="preserve">exchange </w:t>
+        <w:t xml:space="preserve">based on blockchain technology. One of the main features of this data set is the </w:t>
       </w:r>
       <w:r>
         <w:rPr>
@@ -591,7 +589,7 @@
           <w:sz w:val="18"/>
           <w:szCs w:val="18"/>
         </w:rPr>
-        <w:t xml:space="preserve">and is </w:t>
+        <w:t xml:space="preserve">co-existence of fiat money and cryptocurrency transfers </w:t>
       </w:r>
       <w:r>
         <w:rPr>
@@ -600,9 +598,8 @@
           <w:sz w:val="18"/>
           <w:szCs w:val="18"/>
         </w:rPr>
-        <w:t xml:space="preserve">based on </w:t>
-      </w:r>
-      <w:proofErr w:type="spellStart"/>
+        <w:t>next to each other</w:t>
+      </w:r>
       <w:r>
         <w:rPr>
           <w:b/>
@@ -610,43 +607,6 @@
           <w:sz w:val="18"/>
           <w:szCs w:val="18"/>
         </w:rPr>
-        <w:t>blockchain</w:t>
-      </w:r>
-      <w:proofErr w:type="spellEnd"/>
-      <w:r>
-        <w:rPr>
-          <w:b/>
-          <w:bCs/>
-          <w:sz w:val="18"/>
-          <w:szCs w:val="18"/>
-        </w:rPr>
-        <w:t xml:space="preserve"> technology. One of the main features of this data set is the </w:t>
-      </w:r>
-      <w:r>
-        <w:rPr>
-          <w:b/>
-          <w:bCs/>
-          <w:sz w:val="18"/>
-          <w:szCs w:val="18"/>
-        </w:rPr>
-        <w:t xml:space="preserve">co-existence of fiat money and cryptocurrency transfers </w:t>
-      </w:r>
-      <w:r>
-        <w:rPr>
-          <w:b/>
-          <w:bCs/>
-          <w:sz w:val="18"/>
-          <w:szCs w:val="18"/>
-        </w:rPr>
-        <w:t>next to each other</w:t>
-      </w:r>
-      <w:r>
-        <w:rPr>
-          <w:b/>
-          <w:bCs/>
-          <w:sz w:val="18"/>
-          <w:szCs w:val="18"/>
-        </w:rPr>
         <w:t>. In addition, the exact details of offers, bids, and exchanges can be traced.</w:t>
       </w:r>
     </w:p>
@@ -825,23 +785,7 @@
           <w:rFonts w:eastAsia="MS Mincho"/>
           <w:spacing w:val="-1"/>
         </w:rPr>
-        <w:t xml:space="preserve">in financial exchanges, issues such as structural analysis of </w:t>
-      </w:r>
-      <w:proofErr w:type="spellStart"/>
-      <w:r>
-        <w:rPr>
-          <w:rFonts w:eastAsia="MS Mincho"/>
-          <w:spacing w:val="-1"/>
-        </w:rPr>
-        <w:t>blockchain</w:t>
-      </w:r>
-      <w:proofErr w:type="spellEnd"/>
-      <w:r>
-        <w:rPr>
-          <w:rFonts w:eastAsia="MS Mincho"/>
-          <w:spacing w:val="-1"/>
-        </w:rPr>
-        <w:t xml:space="preserve"> networks, stabilization of conversion rate exchange</w:t>
+        <w:t>in financial exchanges, issues such as structural analysis of blockchain networks, stabilization of conversion rate exchange</w:t>
       </w:r>
       <w:r>
         <w:rPr>
@@ -1042,21 +986,12 @@
         </w:rPr>
         <w:t xml:space="preserve"> </w:t>
       </w:r>
-      <w:proofErr w:type="spellStart"/>
-      <w:r>
-        <w:rPr>
-          <w:rFonts w:eastAsia="MS Mincho"/>
-          <w:spacing w:val="-1"/>
-        </w:rPr>
-        <w:t>Blockchain</w:t>
-      </w:r>
-      <w:proofErr w:type="spellEnd"/>
-      <w:r>
-        <w:rPr>
-          <w:rFonts w:eastAsia="MS Mincho"/>
-          <w:spacing w:val="-1"/>
-        </w:rPr>
-        <w:t xml:space="preserve"> networks have created </w:t>
+      <w:r>
+        <w:rPr>
+          <w:rFonts w:eastAsia="MS Mincho"/>
+          <w:spacing w:val="-1"/>
+        </w:rPr>
+        <w:t xml:space="preserve">Blockchain networks have created </w:t>
       </w:r>
       <w:r>
         <w:rPr>
@@ -1084,23 +1019,7 @@
           <w:rFonts w:eastAsia="MS Mincho"/>
           <w:spacing w:val="-1"/>
         </w:rPr>
-        <w:t xml:space="preserve">The </w:t>
-      </w:r>
-      <w:proofErr w:type="spellStart"/>
-      <w:r>
-        <w:rPr>
-          <w:rFonts w:eastAsia="MS Mincho"/>
-          <w:spacing w:val="-1"/>
-        </w:rPr>
-        <w:t>blockchain</w:t>
-      </w:r>
-      <w:proofErr w:type="spellEnd"/>
-      <w:r>
-        <w:rPr>
-          <w:rFonts w:eastAsia="MS Mincho"/>
-          <w:spacing w:val="-1"/>
-        </w:rPr>
-        <w:t xml:space="preserve">-based </w:t>
+        <w:t xml:space="preserve">The blockchain-based </w:t>
       </w:r>
       <w:proofErr w:type="gramStart"/>
       <w:r>
@@ -1612,23 +1531,7 @@
           <w:rFonts w:eastAsia="MS Mincho"/>
           <w:spacing w:val="-1"/>
         </w:rPr>
-        <w:t xml:space="preserve">In [2], it has also been pointed out that </w:t>
-      </w:r>
-      <w:proofErr w:type="spellStart"/>
-      <w:r>
-        <w:rPr>
-          <w:rFonts w:eastAsia="MS Mincho"/>
-          <w:spacing w:val="-1"/>
-        </w:rPr>
-        <w:t>blockchains</w:t>
-      </w:r>
-      <w:proofErr w:type="spellEnd"/>
-      <w:r>
-        <w:rPr>
-          <w:rFonts w:eastAsia="MS Mincho"/>
-          <w:spacing w:val="-1"/>
-        </w:rPr>
-        <w:t xml:space="preserve"> have great potential for use in finance, gaming, financial transfers and asset chains</w:t>
+        <w:t>In [2], it has also been pointed out that blockchains have great potential for use in finance, gaming, financial transfers and asset chains</w:t>
       </w:r>
       <w:r>
         <w:rPr>
@@ -1677,23 +1580,7 @@
           <w:rFonts w:eastAsia="MS Mincho"/>
           <w:spacing w:val="-1"/>
         </w:rPr>
-        <w:t xml:space="preserve"> users and their categorization based on their behavior. Here, the authors </w:t>
-      </w:r>
-      <w:proofErr w:type="gramStart"/>
-      <w:r>
-        <w:rPr>
-          <w:rFonts w:eastAsia="MS Mincho"/>
-          <w:spacing w:val="-1"/>
-        </w:rPr>
-        <w:t>evaluate</w:t>
-      </w:r>
-      <w:proofErr w:type="gramEnd"/>
-      <w:r>
-        <w:rPr>
-          <w:rFonts w:eastAsia="MS Mincho"/>
-          <w:spacing w:val="-1"/>
-        </w:rPr>
-        <w:t xml:space="preserve"> this data with the transactional sequences of</w:t>
+        <w:t xml:space="preserve"> users and their categorization based on their behavior. Here, the authors evaluate this data with the transactional sequences of</w:t>
       </w:r>
       <w:r>
         <w:rPr>
@@ -1884,7 +1771,6 @@
         </w:rPr>
         <w:t xml:space="preserve">based on </w:t>
       </w:r>
-      <w:proofErr w:type="spellStart"/>
       <w:r>
         <w:rPr>
           <w:rFonts w:eastAsia="MS Mincho"/>
@@ -1892,7 +1778,6 @@
         </w:rPr>
         <w:t>blockchain</w:t>
       </w:r>
-      <w:proofErr w:type="spellEnd"/>
       <w:r>
         <w:rPr>
           <w:rFonts w:asciiTheme="majorBidi" w:hAnsiTheme="majorBidi" w:cstheme="majorBidi"/>
@@ -2886,7 +2771,10 @@
         <w:t xml:space="preserve">user </w:t>
       </w:r>
       <w:r>
-        <w:t>intends to buy Bitcoin (BTC)</w:t>
+        <w:t xml:space="preserve">intends to buy </w:t>
+      </w:r>
+      <w:r>
+        <w:t>BTC</w:t>
       </w:r>
       <w:r>
         <w:t xml:space="preserve"> and in exchange offers Ether</w:t>
@@ -2898,7 +2786,7 @@
         <w:t xml:space="preserve">user </w:t>
       </w:r>
       <w:r>
-        <w:t>has registered a request to sell Ether (ETH) in the network.</w:t>
+        <w:t>has registered a request to sell ETH in the network.</w:t>
       </w:r>
       <w:r>
         <w:t xml:space="preserve"> </w:t>
@@ -2910,19 +2798,19 @@
         <w:t xml:space="preserve">user </w:t>
       </w:r>
       <w:r>
-        <w:t>intends to sell Bitcoin (BTC) again, while in r</w:t>
-      </w:r>
-      <w:r>
-        <w:t>eturn he/she intends to buy Ether</w:t>
-      </w:r>
-      <w:r>
-        <w:t xml:space="preserve"> (ETH), this time he</w:t>
+        <w:t>intends to sell BTC again, while in r</w:t>
+      </w:r>
+      <w:r>
+        <w:t xml:space="preserve">eturn he/she intends to buy </w:t>
+      </w:r>
+      <w:r>
+        <w:t>ETH, this time he</w:t>
       </w:r>
       <w:r>
         <w:t>/she</w:t>
       </w:r>
       <w:r>
-        <w:t xml:space="preserve"> can be considered as an Ether (ETH) seller. According to this description, </w:t>
+        <w:t xml:space="preserve"> can be considered as an ETH seller. According to this description, </w:t>
       </w:r>
       <w:r>
         <w:t>without loss of</w:t>
@@ -2959,7 +2847,13 @@
         <w:t xml:space="preserve"> </w:t>
       </w:r>
       <w:r>
-        <w:t xml:space="preserve">data set includes transactions and financial exchanges between </w:t>
+        <w:t>data set</w:t>
+      </w:r>
+      <w:r>
+        <w:t xml:space="preserve"> </w:t>
+      </w:r>
+      <w:r>
+        <w:t xml:space="preserve">includes transactions and financial exchanges between </w:t>
       </w:r>
       <w:proofErr w:type="gramStart"/>
       <w:r>
@@ -2967,21 +2861,18 @@
       </w:r>
       <w:proofErr w:type="gramEnd"/>
       <w:r>
-        <w:t xml:space="preserve"> network users. Using </w:t>
-      </w:r>
-      <w:proofErr w:type="spellStart"/>
-      <w:r>
-        <w:t>blockchain</w:t>
-      </w:r>
-      <w:proofErr w:type="spellEnd"/>
-      <w:r>
-        <w:t xml:space="preserve"> technology, this network creates a new generation of distributed exchange market, </w:t>
+        <w:t xml:space="preserve"> network users. Using blockchain technology, this network creates a new generation of distributed exchange market, </w:t>
       </w:r>
       <w:r>
         <w:t xml:space="preserve">in which </w:t>
       </w:r>
       <w:r>
-        <w:t>the users can exchange money with each other without the need for a third party.</w:t>
+        <w:t xml:space="preserve">the users can exchange money with each other without the need for a third </w:t>
+      </w:r>
+      <w:bookmarkStart w:id="0" w:name="_GoBack"/>
+      <w:bookmarkEnd w:id="0"/>
+      <w:r>
+        <w:t>party.</w:t>
       </w:r>
     </w:p>
     <w:p>
@@ -3069,7 +2960,10 @@
         <w:t>s</w:t>
       </w:r>
       <w:r>
-        <w:t xml:space="preserve"> or sale operations</w:t>
+        <w:t xml:space="preserve"> or </w:t>
+      </w:r>
+      <w:r>
+        <w:t>sale operations</w:t>
       </w:r>
       <w:r>
         <w:t xml:space="preserve"> </w:t>
@@ -3099,10 +2993,7 @@
         <w:t>451 ledgers</w:t>
       </w:r>
       <w:r>
-        <w:t xml:space="preserve">. Of this total, </w:t>
-      </w:r>
-      <w:r>
-        <w:t>1</w:t>
+        <w:t>. Of this total, 1</w:t>
       </w:r>
       <w:r>
         <w:t>,</w:t>
@@ -3201,7 +3092,7 @@
         <w:t xml:space="preserve"> </w:t>
       </w:r>
       <w:r>
-        <w:t xml:space="preserve">We put our dataset on </w:t>
+        <w:t xml:space="preserve">Our data set is freely accessible from </w:t>
       </w:r>
       <w:proofErr w:type="spellStart"/>
       <w:r>
@@ -3209,7 +3100,13 @@
       </w:r>
       <w:proofErr w:type="spellEnd"/>
       <w:r>
-        <w:t xml:space="preserve"> and you can access it from [8].</w:t>
+        <w:rPr>
+          <w:rStyle w:val="FootnoteReference"/>
+        </w:rPr>
+        <w:footnoteReference w:id="1"/>
+      </w:r>
+      <w:r>
+        <w:t>.</w:t>
       </w:r>
     </w:p>
     <w:p>
@@ -4309,25 +4206,43 @@
           <w:sz w:val="20"/>
           <w:szCs w:val="20"/>
         </w:rPr>
-        <w:t xml:space="preserve"> wants to sell 1 Bitcoin (BTC) for 100 Ether</w:t>
-      </w:r>
-      <w:r>
-        <w:rPr>
-          <w:rFonts w:ascii="Times New Roman" w:eastAsia="MS Mincho" w:hAnsi="Times New Roman" w:cs="Times New Roman"/>
-          <w:spacing w:val="-1"/>
-          <w:sz w:val="20"/>
-          <w:szCs w:val="20"/>
-        </w:rPr>
-        <w:t xml:space="preserve"> </w:t>
-      </w:r>
-      <w:r>
-        <w:rPr>
-          <w:rFonts w:ascii="Times New Roman" w:eastAsia="MS Mincho" w:hAnsi="Times New Roman" w:cs="Times New Roman"/>
-          <w:spacing w:val="-1"/>
-          <w:sz w:val="20"/>
-          <w:szCs w:val="20"/>
-        </w:rPr>
-        <w:t>(ETH), the value of this f</w:t>
+        <w:t xml:space="preserve"> wants to sell 1 </w:t>
+      </w:r>
+      <w:r>
+        <w:rPr>
+          <w:rFonts w:ascii="Times New Roman" w:eastAsia="MS Mincho" w:hAnsi="Times New Roman" w:cs="Times New Roman"/>
+          <w:spacing w:val="-1"/>
+          <w:sz w:val="20"/>
+          <w:szCs w:val="20"/>
+        </w:rPr>
+        <w:t>BTC</w:t>
+      </w:r>
+      <w:r>
+        <w:rPr>
+          <w:rFonts w:ascii="Times New Roman" w:eastAsia="MS Mincho" w:hAnsi="Times New Roman" w:cs="Times New Roman"/>
+          <w:spacing w:val="-1"/>
+          <w:sz w:val="20"/>
+          <w:szCs w:val="20"/>
+        </w:rPr>
+        <w:t xml:space="preserve"> for 100 </w:t>
+      </w:r>
+      <w:r>
+        <w:rPr>
+          <w:rFonts w:ascii="Times New Roman" w:eastAsia="MS Mincho" w:hAnsi="Times New Roman" w:cs="Times New Roman"/>
+          <w:spacing w:val="-1"/>
+          <w:sz w:val="20"/>
+          <w:szCs w:val="20"/>
+        </w:rPr>
+        <w:t>ETH</w:t>
+      </w:r>
+      <w:r>
+        <w:rPr>
+          <w:rFonts w:ascii="Times New Roman" w:eastAsia="MS Mincho" w:hAnsi="Times New Roman" w:cs="Times New Roman"/>
+          <w:spacing w:val="-1"/>
+          <w:sz w:val="20"/>
+          <w:szCs w:val="20"/>
+        </w:rPr>
+        <w:t>, the value of this f</w:t>
       </w:r>
       <w:r>
         <w:rPr>
@@ -4637,6 +4552,7 @@
           <w:sz w:val="20"/>
           <w:szCs w:val="20"/>
         </w:rPr>
+        <w:lastRenderedPageBreak/>
         <w:t>Buying_asset_code</w:t>
       </w:r>
       <w:proofErr w:type="spellEnd"/>
@@ -4686,7 +4602,6 @@
           <w:sz w:val="20"/>
           <w:szCs w:val="20"/>
         </w:rPr>
-        <w:lastRenderedPageBreak/>
         <w:t>Buying_asset_issue</w:t>
       </w:r>
       <w:proofErr w:type="spellEnd"/>
@@ -4850,28 +4765,14 @@
     </w:p>
     <w:p>
       <w:pPr>
-        <w:rPr>
-          <w:rFonts w:eastAsia="MS Mincho"/>
-          <w:spacing w:val="-1"/>
-        </w:rPr>
-      </w:pPr>
-    </w:p>
-    <w:p>
-      <w:pPr>
-        <w:rPr>
-          <w:rFonts w:eastAsia="MS Mincho"/>
-          <w:spacing w:val="-1"/>
-        </w:rPr>
-      </w:pPr>
-      <w:r>
+        <w:jc w:val="center"/>
         <w:rPr>
           <w:rFonts w:eastAsia="MS Mincho"/>
           <w:noProof/>
           <w:sz w:val="16"/>
           <w:szCs w:val="16"/>
         </w:rPr>
-        <w:t xml:space="preserve">Fig.1 </w:t>
-      </w:r>
+      </w:pPr>
       <w:r>
         <w:rPr>
           <w:rFonts w:eastAsia="MS Mincho"/>
@@ -4879,7 +4780,7 @@
           <w:sz w:val="16"/>
           <w:szCs w:val="16"/>
         </w:rPr>
-        <w:t>N</w:t>
+        <w:t>Fig.</w:t>
       </w:r>
       <w:r>
         <w:rPr>
@@ -4888,7 +4789,61 @@
           <w:sz w:val="16"/>
           <w:szCs w:val="16"/>
         </w:rPr>
+        <w:t xml:space="preserve"> </w:t>
+      </w:r>
+      <w:r>
+        <w:rPr>
+          <w:rFonts w:eastAsia="MS Mincho"/>
+          <w:noProof/>
+          <w:sz w:val="16"/>
+          <w:szCs w:val="16"/>
+        </w:rPr>
+        <w:t>1</w:t>
+      </w:r>
+      <w:r>
+        <w:rPr>
+          <w:rFonts w:eastAsia="MS Mincho"/>
+          <w:noProof/>
+          <w:sz w:val="16"/>
+          <w:szCs w:val="16"/>
+        </w:rPr>
+        <w:t>.</w:t>
+      </w:r>
+      <w:r>
+        <w:rPr>
+          <w:rFonts w:eastAsia="MS Mincho"/>
+          <w:noProof/>
+          <w:sz w:val="16"/>
+          <w:szCs w:val="16"/>
+        </w:rPr>
+        <w:t xml:space="preserve"> </w:t>
+      </w:r>
+      <w:r>
+        <w:rPr>
+          <w:rFonts w:eastAsia="MS Mincho"/>
+          <w:noProof/>
+          <w:sz w:val="16"/>
+          <w:szCs w:val="16"/>
+        </w:rPr>
+        <w:t>N</w:t>
+      </w:r>
+      <w:r>
+        <w:rPr>
+          <w:rFonts w:eastAsia="MS Mincho"/>
+          <w:noProof/>
+          <w:sz w:val="16"/>
+          <w:szCs w:val="16"/>
+        </w:rPr>
         <w:t>umber of transactions based on the assets that are in the sales section</w:t>
+      </w:r>
+      <w:r>
+        <w:rPr>
+          <w:rFonts w:eastAsia="MS Mincho"/>
+          <w:noProof/>
+          <w:sz w:val="16"/>
+          <w:szCs w:val="16"/>
+        </w:rPr>
+        <w:t>.</w:t>
       </w:r>
     </w:p>
     <w:p>
@@ -4898,51 +4853,6 @@
           <w:spacing w:val="-1"/>
         </w:rPr>
       </w:pPr>
-      <w:r>
-        <w:rPr>
-          <w:rFonts w:eastAsia="MS Mincho"/>
-          <w:spacing w:val="-1"/>
-        </w:rPr>
-        <w:t>Fig. 1 and Fig. 2 show that in the Stellar network, the largest volume of financial transactions is related to the native assets of the Stellar network</w:t>
-      </w:r>
-      <w:r>
-        <w:rPr>
-          <w:rFonts w:eastAsia="MS Mincho"/>
-          <w:spacing w:val="-1"/>
-        </w:rPr>
-        <w:t xml:space="preserve"> (Lumens - XLM)</w:t>
-      </w:r>
-      <w:r>
-        <w:rPr>
-          <w:rFonts w:eastAsia="MS Mincho"/>
-          <w:spacing w:val="-1"/>
-        </w:rPr>
-        <w:t xml:space="preserve">, </w:t>
-      </w:r>
-      <w:r>
-        <w:rPr>
-          <w:rFonts w:eastAsia="MS Mincho"/>
-          <w:spacing w:val="-1"/>
-        </w:rPr>
-        <w:t>Ether (ETH)</w:t>
-      </w:r>
-      <w:r>
-        <w:rPr>
-          <w:rFonts w:eastAsia="MS Mincho"/>
-          <w:spacing w:val="-1"/>
-        </w:rPr>
-        <w:t xml:space="preserve"> and Bitcoin (BTC), respectively. In Fig. 1 </w:t>
-      </w:r>
-      <w:r>
-        <w:t xml:space="preserve">the </w:t>
-      </w:r>
-      <w:r>
-        <w:rPr>
-          <w:rFonts w:eastAsia="MS Mincho"/>
-          <w:spacing w:val="-1"/>
-        </w:rPr>
-        <w:t>vertical axis represents the number of operations in which each asset is in the sales section of operations, and in Fig. 2, the vertical axis indicates the number of operations in which each asset is in the purchase section.</w:t>
-      </w:r>
     </w:p>
     <w:p>
       <w:pPr>
@@ -4956,6 +4866,73 @@
           <w:rFonts w:eastAsia="MS Mincho"/>
           <w:spacing w:val="-1"/>
         </w:rPr>
+        <w:t>Fig. 1 and Fig. 2 show that in the Stellar network, the largest volume of financial transactions is related to the native assets of the Stellar network</w:t>
+      </w:r>
+      <w:r>
+        <w:rPr>
+          <w:rFonts w:eastAsia="MS Mincho"/>
+          <w:spacing w:val="-1"/>
+        </w:rPr>
+        <w:t xml:space="preserve"> (Lumens - XLM)</w:t>
+      </w:r>
+      <w:r>
+        <w:rPr>
+          <w:rFonts w:eastAsia="MS Mincho"/>
+          <w:spacing w:val="-1"/>
+        </w:rPr>
+        <w:t xml:space="preserve">, </w:t>
+      </w:r>
+      <w:r>
+        <w:rPr>
+          <w:rFonts w:eastAsia="MS Mincho"/>
+          <w:spacing w:val="-1"/>
+        </w:rPr>
+        <w:t>Ether (ETH)</w:t>
+      </w:r>
+      <w:r>
+        <w:rPr>
+          <w:rFonts w:eastAsia="MS Mincho"/>
+          <w:spacing w:val="-1"/>
+        </w:rPr>
+        <w:t xml:space="preserve"> and </w:t>
+      </w:r>
+      <w:r>
+        <w:rPr>
+          <w:rFonts w:eastAsia="MS Mincho"/>
+          <w:spacing w:val="-1"/>
+        </w:rPr>
+        <w:t>Bitcoin (BTC)</w:t>
+      </w:r>
+      <w:r>
+        <w:rPr>
+          <w:rFonts w:eastAsia="MS Mincho"/>
+          <w:spacing w:val="-1"/>
+        </w:rPr>
+        <w:t xml:space="preserve">, respectively. In Fig. 1 </w:t>
+      </w:r>
+      <w:r>
+        <w:t xml:space="preserve">the </w:t>
+      </w:r>
+      <w:r>
+        <w:rPr>
+          <w:rFonts w:eastAsia="MS Mincho"/>
+          <w:spacing w:val="-1"/>
+        </w:rPr>
+        <w:t>vertical axis represents the number of operations in which each asset is in the sales section of operations, and in Fig. 2, the vertical axis indicates the number of operations in which each asset is in the purchase section.</w:t>
+      </w:r>
+    </w:p>
+    <w:p>
+      <w:pPr>
+        <w:rPr>
+          <w:rFonts w:eastAsia="MS Mincho"/>
+          <w:spacing w:val="-1"/>
+        </w:rPr>
+      </w:pPr>
+      <w:r>
+        <w:rPr>
+          <w:rFonts w:eastAsia="MS Mincho"/>
+          <w:spacing w:val="-1"/>
+        </w:rPr>
         <w:t xml:space="preserve">In similar </w:t>
       </w:r>
       <w:r>
@@ -5091,7 +5068,21 @@
           <w:rFonts w:eastAsia="MS Mincho"/>
           <w:spacing w:val="-1"/>
         </w:rPr>
-        <w:t xml:space="preserve">who intends to buy Bitcoin (BTC), can offer US dollars for it, while another </w:t>
+        <w:t xml:space="preserve">who intends to buy </w:t>
+      </w:r>
+      <w:r>
+        <w:rPr>
+          <w:rFonts w:eastAsia="MS Mincho"/>
+          <w:spacing w:val="-1"/>
+        </w:rPr>
+        <w:t>BTC</w:t>
+      </w:r>
+      <w:r>
+        <w:rPr>
+          <w:rFonts w:eastAsia="MS Mincho"/>
+          <w:spacing w:val="-1"/>
+        </w:rPr>
+        <w:t xml:space="preserve">, can offer US dollars for it, while another </w:t>
       </w:r>
       <w:r>
         <w:rPr>
@@ -5119,7 +5110,14 @@
           <w:rFonts w:eastAsia="MS Mincho"/>
           <w:spacing w:val="-1"/>
         </w:rPr>
-        <w:t xml:space="preserve"> in exchange for Bitcoin (BTC)</w:t>
+        <w:t xml:space="preserve"> in exchange for </w:t>
+      </w:r>
+      <w:r>
+        <w:rPr>
+          <w:rFonts w:eastAsia="MS Mincho"/>
+          <w:spacing w:val="-1"/>
+        </w:rPr>
+        <w:t>BTC</w:t>
       </w:r>
       <w:r>
         <w:rPr>
@@ -5205,6 +5203,7 @@
     </w:p>
     <w:p>
       <w:pPr>
+        <w:jc w:val="center"/>
         <w:rPr>
           <w:rFonts w:eastAsia="MS Mincho"/>
           <w:noProof/>
@@ -5214,18 +5213,173 @@
       </w:pPr>
       <w:r>
         <w:rPr>
+          <w:rFonts w:eastAsia="MS Mincho"/>
+          <w:noProof/>
+          <w:sz w:val="16"/>
+          <w:szCs w:val="16"/>
+        </w:rPr>
+        <w:t>Fig. 2</w:t>
+      </w:r>
+      <w:r>
+        <w:rPr>
+          <w:rFonts w:eastAsia="MS Mincho"/>
+          <w:noProof/>
+          <w:sz w:val="16"/>
+          <w:szCs w:val="16"/>
+        </w:rPr>
+        <w:t>.</w:t>
+      </w:r>
+      <w:r>
+        <w:rPr>
+          <w:rFonts w:eastAsia="MS Mincho"/>
+          <w:noProof/>
+          <w:sz w:val="16"/>
+          <w:szCs w:val="16"/>
+        </w:rPr>
+        <w:t xml:space="preserve"> </w:t>
+      </w:r>
+      <w:r>
+        <w:rPr>
+          <w:rFonts w:eastAsia="MS Mincho"/>
+          <w:noProof/>
+          <w:sz w:val="16"/>
+          <w:szCs w:val="16"/>
+        </w:rPr>
+        <w:t>N</w:t>
+      </w:r>
+      <w:r>
+        <w:rPr>
+          <w:rFonts w:eastAsia="MS Mincho"/>
+          <w:noProof/>
+          <w:sz w:val="16"/>
+          <w:szCs w:val="16"/>
+        </w:rPr>
+        <w:t xml:space="preserve">umber of </w:t>
+      </w:r>
+      <w:r>
+        <w:rPr>
+          <w:rFonts w:eastAsia="MS Mincho"/>
+          <w:noProof/>
+          <w:sz w:val="16"/>
+          <w:szCs w:val="16"/>
+        </w:rPr>
+        <w:t>t</w:t>
+      </w:r>
+      <w:r>
+        <w:rPr>
+          <w:rFonts w:eastAsia="MS Mincho"/>
+          <w:noProof/>
+          <w:sz w:val="16"/>
+          <w:szCs w:val="16"/>
+        </w:rPr>
+        <w:t xml:space="preserve">ransactions </w:t>
+      </w:r>
+      <w:r>
+        <w:rPr>
+          <w:rFonts w:eastAsia="MS Mincho"/>
+          <w:noProof/>
+          <w:sz w:val="16"/>
+          <w:szCs w:val="16"/>
+        </w:rPr>
+        <w:t>b</w:t>
+      </w:r>
+      <w:r>
+        <w:rPr>
+          <w:rFonts w:eastAsia="MS Mincho"/>
+          <w:noProof/>
+          <w:sz w:val="16"/>
+          <w:szCs w:val="16"/>
+        </w:rPr>
+        <w:t xml:space="preserve">ased on </w:t>
+      </w:r>
+      <w:r>
+        <w:rPr>
+          <w:rFonts w:eastAsia="MS Mincho"/>
+          <w:noProof/>
+          <w:sz w:val="16"/>
+          <w:szCs w:val="16"/>
+        </w:rPr>
+        <w:t>a</w:t>
+      </w:r>
+      <w:r>
+        <w:rPr>
+          <w:rFonts w:eastAsia="MS Mincho"/>
+          <w:noProof/>
+          <w:sz w:val="16"/>
+          <w:szCs w:val="16"/>
+        </w:rPr>
+        <w:t xml:space="preserve">ssets in the </w:t>
+      </w:r>
+      <w:r>
+        <w:rPr>
+          <w:rFonts w:eastAsia="MS Mincho"/>
+          <w:noProof/>
+          <w:sz w:val="16"/>
+          <w:szCs w:val="16"/>
+        </w:rPr>
+        <w:t>p</w:t>
+      </w:r>
+      <w:r>
+        <w:rPr>
+          <w:rFonts w:eastAsia="MS Mincho"/>
+          <w:noProof/>
+          <w:sz w:val="16"/>
+          <w:szCs w:val="16"/>
+        </w:rPr>
+        <w:t xml:space="preserve">urchase </w:t>
+      </w:r>
+      <w:r>
+        <w:rPr>
+          <w:rFonts w:eastAsia="MS Mincho"/>
+          <w:noProof/>
+          <w:sz w:val="16"/>
+          <w:szCs w:val="16"/>
+        </w:rPr>
+        <w:t>s</w:t>
+      </w:r>
+      <w:r>
+        <w:rPr>
+          <w:rFonts w:eastAsia="MS Mincho"/>
+          <w:noProof/>
+          <w:sz w:val="16"/>
+          <w:szCs w:val="16"/>
+        </w:rPr>
+        <w:t>ection</w:t>
+      </w:r>
+      <w:r>
+        <w:rPr>
+          <w:rFonts w:eastAsia="MS Mincho"/>
+          <w:noProof/>
+          <w:sz w:val="16"/>
+          <w:szCs w:val="16"/>
+        </w:rPr>
+        <w:t>.</w:t>
+      </w:r>
+    </w:p>
+    <w:p>
+      <w:pPr>
+        <w:jc w:val="center"/>
+        <w:rPr>
+          <w:rFonts w:eastAsia="MS Mincho"/>
+          <w:noProof/>
+          <w:sz w:val="16"/>
+          <w:szCs w:val="16"/>
+        </w:rPr>
+      </w:pPr>
+      <w:r>
+        <w:rPr>
           <w:noProof/>
           <w:sz w:val="60"/>
           <w:szCs w:val="60"/>
         </w:rPr>
         <w:drawing>
-          <wp:anchor distT="0" distB="0" distL="114300" distR="114300" simplePos="0" relativeHeight="251659264" behindDoc="0" locked="0" layoutInCell="1" allowOverlap="1" wp14:anchorId="036FB192" wp14:editId="76CCADDD">
+          <wp:anchor distT="0" distB="0" distL="114300" distR="114300" simplePos="0" relativeHeight="251659264" behindDoc="0" locked="0" layoutInCell="1" allowOverlap="1" wp14:anchorId="036FB192" wp14:editId="51C02A6D">
             <wp:simplePos x="0" y="0"/>
             <wp:positionH relativeFrom="column">
-              <wp:posOffset>14662</wp:posOffset>
+              <wp:posOffset>14605</wp:posOffset>
             </wp:positionH>
             <wp:positionV relativeFrom="paragraph">
-              <wp:posOffset>116840</wp:posOffset>
+              <wp:posOffset>114300</wp:posOffset>
             </wp:positionV>
             <wp:extent cx="3200400" cy="2415540"/>
             <wp:effectExtent l="0" t="0" r="0" b="3810"/>
@@ -5281,159 +5435,6 @@
           </wp:anchor>
         </w:drawing>
       </w:r>
-      <w:r>
-        <w:rPr>
-          <w:rFonts w:eastAsia="MS Mincho"/>
-          <w:noProof/>
-          <w:sz w:val="16"/>
-          <w:szCs w:val="16"/>
-        </w:rPr>
-        <w:t>Fig. 2</w:t>
-      </w:r>
-      <w:r>
-        <w:rPr>
-          <w:rFonts w:eastAsia="MS Mincho"/>
-          <w:noProof/>
-          <w:sz w:val="16"/>
-          <w:szCs w:val="16"/>
-        </w:rPr>
-        <w:t>.</w:t>
-      </w:r>
-      <w:r>
-        <w:rPr>
-          <w:rFonts w:eastAsia="MS Mincho"/>
-          <w:noProof/>
-          <w:sz w:val="16"/>
-          <w:szCs w:val="16"/>
-        </w:rPr>
-        <w:t xml:space="preserve"> </w:t>
-      </w:r>
-      <w:r>
-        <w:rPr>
-          <w:rFonts w:eastAsia="MS Mincho"/>
-          <w:noProof/>
-          <w:sz w:val="16"/>
-          <w:szCs w:val="16"/>
-        </w:rPr>
-        <w:t>N</w:t>
-      </w:r>
-      <w:r>
-        <w:rPr>
-          <w:rFonts w:eastAsia="MS Mincho"/>
-          <w:noProof/>
-          <w:sz w:val="16"/>
-          <w:szCs w:val="16"/>
-        </w:rPr>
-        <w:t xml:space="preserve">umber of </w:t>
-      </w:r>
-      <w:r>
-        <w:rPr>
-          <w:rFonts w:eastAsia="MS Mincho"/>
-          <w:noProof/>
-          <w:sz w:val="16"/>
-          <w:szCs w:val="16"/>
-        </w:rPr>
-        <w:t>t</w:t>
-      </w:r>
-      <w:r>
-        <w:rPr>
-          <w:rFonts w:eastAsia="MS Mincho"/>
-          <w:noProof/>
-          <w:sz w:val="16"/>
-          <w:szCs w:val="16"/>
-        </w:rPr>
-        <w:t xml:space="preserve">ransactions </w:t>
-      </w:r>
-      <w:r>
-        <w:rPr>
-          <w:rFonts w:eastAsia="MS Mincho"/>
-          <w:noProof/>
-          <w:sz w:val="16"/>
-          <w:szCs w:val="16"/>
-        </w:rPr>
-        <w:t>b</w:t>
-      </w:r>
-      <w:r>
-        <w:rPr>
-          <w:rFonts w:eastAsia="MS Mincho"/>
-          <w:noProof/>
-          <w:sz w:val="16"/>
-          <w:szCs w:val="16"/>
-        </w:rPr>
-        <w:t xml:space="preserve">ased on </w:t>
-      </w:r>
-      <w:r>
-        <w:rPr>
-          <w:rFonts w:eastAsia="MS Mincho"/>
-          <w:noProof/>
-          <w:sz w:val="16"/>
-          <w:szCs w:val="16"/>
-        </w:rPr>
-        <w:t>a</w:t>
-      </w:r>
-      <w:r>
-        <w:rPr>
-          <w:rFonts w:eastAsia="MS Mincho"/>
-          <w:noProof/>
-          <w:sz w:val="16"/>
-          <w:szCs w:val="16"/>
-        </w:rPr>
-        <w:t xml:space="preserve">ssets in the </w:t>
-      </w:r>
-      <w:r>
-        <w:rPr>
-          <w:rFonts w:eastAsia="MS Mincho"/>
-          <w:noProof/>
-          <w:sz w:val="16"/>
-          <w:szCs w:val="16"/>
-        </w:rPr>
-        <w:t>p</w:t>
-      </w:r>
-      <w:r>
-        <w:rPr>
-          <w:rFonts w:eastAsia="MS Mincho"/>
-          <w:noProof/>
-          <w:sz w:val="16"/>
-          <w:szCs w:val="16"/>
-        </w:rPr>
-        <w:t xml:space="preserve">urchase </w:t>
-      </w:r>
-      <w:r>
-        <w:rPr>
-          <w:rFonts w:eastAsia="MS Mincho"/>
-          <w:noProof/>
-          <w:sz w:val="16"/>
-          <w:szCs w:val="16"/>
-        </w:rPr>
-        <w:t>s</w:t>
-      </w:r>
-      <w:r>
-        <w:rPr>
-          <w:rFonts w:eastAsia="MS Mincho"/>
-          <w:noProof/>
-          <w:sz w:val="16"/>
-          <w:szCs w:val="16"/>
-        </w:rPr>
-        <w:t>ection</w:t>
-      </w:r>
-    </w:p>
-    <w:p>
-      <w:pPr>
-        <w:rPr>
-          <w:rFonts w:eastAsia="MS Mincho"/>
-          <w:spacing w:val="-1"/>
-        </w:rPr>
-      </w:pPr>
-    </w:p>
-    <w:p>
-      <w:pPr>
-        <w:rPr>
-          <w:rFonts w:eastAsia="MS Mincho"/>
-          <w:noProof/>
-          <w:sz w:val="16"/>
-          <w:szCs w:val="16"/>
-        </w:rPr>
-      </w:pPr>
       <w:r>
         <w:rPr>
           <w:rFonts w:eastAsia="MS Mincho"/>
@@ -5569,6 +5570,7 @@
     </w:p>
     <w:p>
       <w:pPr>
+        <w:jc w:val="center"/>
         <w:rPr>
           <w:rFonts w:eastAsia="MS Mincho"/>
           <w:noProof/>
@@ -5639,6 +5641,15 @@
         </w:rPr>
         <w:t xml:space="preserve"> users</w:t>
       </w:r>
+      <w:r>
+        <w:rPr>
+          <w:rFonts w:eastAsia="MS Mincho"/>
+          <w:noProof/>
+          <w:sz w:val="16"/>
+          <w:szCs w:val="16"/>
+        </w:rPr>
+        <w:t>.</w:t>
+      </w:r>
     </w:p>
     <w:p>
       <w:pPr>
@@ -5687,7 +5698,21 @@
           <w:rFonts w:eastAsia="MS Mincho"/>
           <w:spacing w:val="-1"/>
         </w:rPr>
-        <w:t xml:space="preserve">focus Bitcoin (BTC) and </w:t>
+        <w:t xml:space="preserve">focus </w:t>
+      </w:r>
+      <w:r>
+        <w:rPr>
+          <w:rFonts w:eastAsia="MS Mincho"/>
+          <w:spacing w:val="-1"/>
+        </w:rPr>
+        <w:t xml:space="preserve">on </w:t>
+      </w:r>
+      <w:r>
+        <w:rPr>
+          <w:rFonts w:eastAsia="MS Mincho"/>
+          <w:spacing w:val="-1"/>
+        </w:rPr>
+        <w:t xml:space="preserve">Bitcoin (BTC) and </w:t>
       </w:r>
       <w:r>
         <w:rPr>
@@ -5792,14 +5817,21 @@
           <w:rFonts w:eastAsia="MS Mincho"/>
           <w:spacing w:val="-1"/>
         </w:rPr>
-        <w:t xml:space="preserve">Bitcoin (BTC) or </w:t>
-      </w:r>
-      <w:r>
-        <w:rPr>
-          <w:rFonts w:eastAsia="MS Mincho"/>
-          <w:spacing w:val="-1"/>
-        </w:rPr>
-        <w:t>Ether (ETH)</w:t>
+        <w:t>BTC</w:t>
+      </w:r>
+      <w:r>
+        <w:rPr>
+          <w:rFonts w:eastAsia="MS Mincho"/>
+          <w:spacing w:val="-1"/>
+        </w:rPr>
+        <w:t xml:space="preserve"> or </w:t>
+      </w:r>
+      <w:r>
+        <w:rPr>
+          <w:rFonts w:eastAsia="MS Mincho"/>
+          <w:spacing w:val="-1"/>
+        </w:rPr>
+        <w:t>ETH</w:t>
       </w:r>
       <w:r>
         <w:rPr>
@@ -5862,7 +5894,21 @@
           <w:rFonts w:eastAsia="MS Mincho"/>
           <w:spacing w:val="-1"/>
         </w:rPr>
-        <w:t xml:space="preserve"> Table</w:t>
+        <w:t xml:space="preserve"> </w:t>
+      </w:r>
+      <w:r>
+        <w:rPr>
+          <w:rFonts w:eastAsia="MS Mincho"/>
+          <w:spacing w:val="-1"/>
+        </w:rPr>
+        <w:br/>
+      </w:r>
+      <w:r>
+        <w:rPr>
+          <w:rFonts w:eastAsia="MS Mincho"/>
+          <w:spacing w:val="-1"/>
+        </w:rPr>
+        <w:t>Table</w:t>
       </w:r>
       <w:r>
         <w:rPr>
@@ -5919,21 +5965,28 @@
     <w:tbl>
       <w:tblPr>
         <w:tblStyle w:val="TableGrid"/>
+        <w:bidiVisual/>
         <w:tblW w:w="0" w:type="auto"/>
+        <w:jc w:val="center"/>
         <w:tblLook w:val="04A0" w:firstRow="1" w:lastRow="0" w:firstColumn="1" w:lastColumn="0" w:noHBand="0" w:noVBand="1"/>
       </w:tblPr>
       <w:tblGrid>
-        <w:gridCol w:w="2572"/>
-        <w:gridCol w:w="2458"/>
+        <w:gridCol w:w="1389"/>
+        <w:gridCol w:w="1145"/>
       </w:tblGrid>
       <w:tr>
+        <w:trPr>
+          <w:jc w:val="center"/>
+        </w:trPr>
         <w:tc>
           <w:tcPr>
-            <w:tcW w:w="4508" w:type="dxa"/>
+            <w:tcW w:w="0" w:type="auto"/>
           </w:tcPr>
           <w:p>
             <w:pPr>
               <w:pStyle w:val="tablecolhead"/>
+              <w:ind w:firstLine="0"/>
+              <w:jc w:val="center"/>
               <w:rPr>
                 <w:rFonts w:eastAsia="Times New Roman" w:cs="Times New Roman"/>
               </w:rPr>
@@ -5948,11 +6001,13 @@
         </w:tc>
         <w:tc>
           <w:tcPr>
-            <w:tcW w:w="4509" w:type="dxa"/>
+            <w:tcW w:w="0" w:type="auto"/>
           </w:tcPr>
           <w:p>
             <w:pPr>
               <w:pStyle w:val="tablecolhead"/>
+              <w:ind w:firstLine="0"/>
+              <w:jc w:val="center"/>
               <w:rPr>
                 <w:rFonts w:eastAsia="Times New Roman" w:cs="Times New Roman"/>
               </w:rPr>
@@ -5967,13 +6022,17 @@
         </w:tc>
       </w:tr>
       <w:tr>
+        <w:trPr>
+          <w:jc w:val="center"/>
+        </w:trPr>
         <w:tc>
           <w:tcPr>
-            <w:tcW w:w="4508" w:type="dxa"/>
+            <w:tcW w:w="0" w:type="auto"/>
           </w:tcPr>
           <w:p>
             <w:pPr>
               <w:pStyle w:val="tablecopy"/>
+              <w:jc w:val="center"/>
               <w:rPr>
                 <w:rFonts w:eastAsia="Times New Roman" w:cs="Times New Roman"/>
               </w:rPr>
@@ -6000,11 +6059,12 @@
         </w:tc>
         <w:tc>
           <w:tcPr>
-            <w:tcW w:w="4509" w:type="dxa"/>
+            <w:tcW w:w="0" w:type="auto"/>
           </w:tcPr>
           <w:p>
             <w:pPr>
               <w:pStyle w:val="tablecopy"/>
+              <w:jc w:val="center"/>
               <w:rPr>
                 <w:rFonts w:eastAsia="Times New Roman" w:cs="Times New Roman"/>
               </w:rPr>
@@ -6019,13 +6079,17 @@
         </w:tc>
       </w:tr>
       <w:tr>
+        <w:trPr>
+          <w:jc w:val="center"/>
+        </w:trPr>
         <w:tc>
           <w:tcPr>
-            <w:tcW w:w="4508" w:type="dxa"/>
+            <w:tcW w:w="0" w:type="auto"/>
           </w:tcPr>
           <w:p>
             <w:pPr>
               <w:pStyle w:val="tablecopy"/>
+              <w:jc w:val="center"/>
               <w:rPr>
                 <w:rFonts w:eastAsia="Times New Roman" w:cs="Times New Roman"/>
               </w:rPr>
@@ -6052,11 +6116,12 @@
         </w:tc>
         <w:tc>
           <w:tcPr>
-            <w:tcW w:w="4509" w:type="dxa"/>
+            <w:tcW w:w="0" w:type="auto"/>
           </w:tcPr>
           <w:p>
             <w:pPr>
               <w:pStyle w:val="tablecopy"/>
+              <w:jc w:val="center"/>
               <w:rPr>
                 <w:rFonts w:eastAsia="Times New Roman" w:cs="Times New Roman"/>
               </w:rPr>
@@ -6095,13 +6160,13 @@
           <w:szCs w:val="60"/>
         </w:rPr>
         <w:drawing>
-          <wp:anchor distT="0" distB="0" distL="114300" distR="114300" simplePos="0" relativeHeight="251660288" behindDoc="0" locked="0" layoutInCell="1" allowOverlap="1" wp14:anchorId="01D27B86" wp14:editId="6B9906C7">
+          <wp:anchor distT="0" distB="0" distL="114300" distR="114300" simplePos="0" relativeHeight="251660288" behindDoc="0" locked="0" layoutInCell="1" allowOverlap="1" wp14:anchorId="01D27B86" wp14:editId="6FB1A52F">
             <wp:simplePos x="0" y="0"/>
             <wp:positionH relativeFrom="column">
               <wp:posOffset>3394075</wp:posOffset>
             </wp:positionH>
             <wp:positionV relativeFrom="paragraph">
-              <wp:posOffset>725805</wp:posOffset>
+              <wp:posOffset>360045</wp:posOffset>
             </wp:positionV>
             <wp:extent cx="3200400" cy="1602105"/>
             <wp:effectExtent l="0" t="0" r="0" b="0"/>
@@ -6190,14 +6255,28 @@
           <w:rFonts w:eastAsia="MS Mincho"/>
           <w:spacing w:val="-1"/>
         </w:rPr>
-        <w:t xml:space="preserve">dispersion of the number of users who have used Bitcoin (BTC) and </w:t>
-      </w:r>
-      <w:r>
-        <w:rPr>
-          <w:rFonts w:eastAsia="MS Mincho"/>
-          <w:spacing w:val="-1"/>
-        </w:rPr>
-        <w:t>Ether (ETH)</w:t>
+        <w:t xml:space="preserve">dispersion of the number of users who have used </w:t>
+      </w:r>
+      <w:r>
+        <w:rPr>
+          <w:rFonts w:eastAsia="MS Mincho"/>
+          <w:spacing w:val="-1"/>
+        </w:rPr>
+        <w:t>BTC</w:t>
+      </w:r>
+      <w:r>
+        <w:rPr>
+          <w:rFonts w:eastAsia="MS Mincho"/>
+          <w:spacing w:val="-1"/>
+        </w:rPr>
+        <w:t xml:space="preserve"> and </w:t>
+      </w:r>
+      <w:r>
+        <w:rPr>
+          <w:rFonts w:eastAsia="MS Mincho"/>
+          <w:spacing w:val="-1"/>
+        </w:rPr>
+        <w:t>ETH</w:t>
       </w:r>
       <w:r>
         <w:rPr>
@@ -6319,7 +6398,7 @@
           <w:rFonts w:eastAsia="MS Mincho"/>
           <w:spacing w:val="-1"/>
         </w:rPr>
-        <w:t>Ether (ETH)</w:t>
+        <w:t>ETH</w:t>
       </w:r>
       <w:r>
         <w:rPr>
@@ -6340,7 +6419,7 @@
           <w:rFonts w:eastAsia="MS Mincho"/>
           <w:spacing w:val="-1"/>
         </w:rPr>
-        <w:t>Ether (ETH)</w:t>
+        <w:t>ETH</w:t>
       </w:r>
       <w:r>
         <w:rPr>
@@ -6361,7 +6440,21 @@
           <w:rFonts w:eastAsia="MS Mincho"/>
           <w:spacing w:val="-1"/>
         </w:rPr>
-        <w:t>used more than Bitcoin (BTC) in the exchanges of this network</w:t>
+        <w:t xml:space="preserve">used more than </w:t>
+      </w:r>
+      <w:r>
+        <w:rPr>
+          <w:rFonts w:eastAsia="MS Mincho"/>
+          <w:spacing w:val="-1"/>
+        </w:rPr>
+        <w:t>BTC</w:t>
+      </w:r>
+      <w:r>
+        <w:rPr>
+          <w:rFonts w:eastAsia="MS Mincho"/>
+          <w:spacing w:val="-1"/>
+        </w:rPr>
+        <w:t xml:space="preserve"> in the exchanges of this network</w:t>
       </w:r>
       <w:r>
         <w:rPr>
@@ -6370,15 +6463,13 @@
         </w:rPr>
         <w:t xml:space="preserve">. </w:t>
       </w:r>
-      <w:proofErr w:type="spellStart"/>
-      <w:r>
-        <w:rPr>
-          <w:rFonts w:eastAsia="MS Mincho"/>
-          <w:spacing w:val="-1"/>
-        </w:rPr>
-        <w:t>More over</w:t>
-      </w:r>
-      <w:proofErr w:type="spellEnd"/>
+      <w:r>
+        <w:rPr>
+          <w:rFonts w:eastAsia="MS Mincho"/>
+          <w:spacing w:val="-1"/>
+        </w:rPr>
+        <w:t>Moreover</w:t>
+      </w:r>
       <w:r>
         <w:rPr>
           <w:rFonts w:eastAsia="MS Mincho"/>
@@ -6401,7 +6492,7 @@
           <w:rFonts w:eastAsia="MS Mincho"/>
           <w:spacing w:val="-1"/>
         </w:rPr>
-        <w:t>Ether (ETH)</w:t>
+        <w:t>ETH</w:t>
       </w:r>
       <w:r>
         <w:rPr>
@@ -6685,7 +6776,21 @@
           <w:rFonts w:eastAsia="MS Mincho"/>
           <w:spacing w:val="-1"/>
         </w:rPr>
-        <w:t xml:space="preserve">despite the fewer number of Bitcoin (BTC) exchanges </w:t>
+        <w:t xml:space="preserve">despite the fewer number of </w:t>
+      </w:r>
+      <w:r>
+        <w:rPr>
+          <w:rFonts w:eastAsia="MS Mincho"/>
+          <w:spacing w:val="-1"/>
+        </w:rPr>
+        <w:t>BTC</w:t>
+      </w:r>
+      <w:r>
+        <w:rPr>
+          <w:rFonts w:eastAsia="MS Mincho"/>
+          <w:spacing w:val="-1"/>
+        </w:rPr>
+        <w:t xml:space="preserve"> exchanges </w:t>
       </w:r>
       <w:r>
         <w:rPr>
@@ -6699,7 +6804,7 @@
           <w:rFonts w:eastAsia="MS Mincho"/>
           <w:spacing w:val="-1"/>
         </w:rPr>
-        <w:t>Ether (ETH)</w:t>
+        <w:t>ETH</w:t>
       </w:r>
       <w:r>
         <w:rPr>
@@ -6741,7 +6846,7 @@
           <w:rFonts w:eastAsia="MS Mincho"/>
           <w:spacing w:val="-1"/>
         </w:rPr>
-        <w:t>Ether (ETH)</w:t>
+        <w:t>ETH</w:t>
       </w:r>
       <w:r>
         <w:rPr>
@@ -6755,14 +6860,14 @@
           <w:rFonts w:eastAsia="MS Mincho"/>
           <w:spacing w:val="-1"/>
         </w:rPr>
-        <w:t>B</w:t>
-      </w:r>
-      <w:r>
-        <w:rPr>
-          <w:rFonts w:eastAsia="MS Mincho"/>
-          <w:spacing w:val="-1"/>
-        </w:rPr>
-        <w:t xml:space="preserve">itcoin </w:t>
+        <w:t>BTC</w:t>
+      </w:r>
+      <w:r>
+        <w:rPr>
+          <w:rFonts w:eastAsia="MS Mincho"/>
+          <w:spacing w:val="-1"/>
+        </w:rPr>
+        <w:t xml:space="preserve"> </w:t>
       </w:r>
       <w:r>
         <w:rPr>
@@ -6776,7 +6881,7 @@
           <w:rFonts w:eastAsia="MS Mincho"/>
           <w:spacing w:val="-1"/>
         </w:rPr>
-        <w:t>Ether (ETH)</w:t>
+        <w:t>ETH</w:t>
       </w:r>
       <w:r>
         <w:rPr>
@@ -6798,7 +6903,35 @@
           <w:rFonts w:eastAsia="MS Mincho"/>
           <w:spacing w:val="-1"/>
         </w:rPr>
-        <w:t xml:space="preserve">In fact, it can be said that due to the sharp fluctuations of Bitcoin (BTC) in this time period, the owners of this asset are not very interested in making small amount exchanges on this asset. In other words, Bitcoin (BTC) is used as a capital </w:t>
+        <w:t xml:space="preserve">In fact, it can be said that due to the sharp fluctuations of </w:t>
+      </w:r>
+      <w:r>
+        <w:rPr>
+          <w:rFonts w:eastAsia="MS Mincho"/>
+          <w:spacing w:val="-1"/>
+        </w:rPr>
+        <w:t>BTC</w:t>
+      </w:r>
+      <w:r>
+        <w:rPr>
+          <w:rFonts w:eastAsia="MS Mincho"/>
+          <w:spacing w:val="-1"/>
+        </w:rPr>
+        <w:t xml:space="preserve"> in this time period, the owners of this asset are not very interested in making small amount exchanges on this asset. In other words, </w:t>
+      </w:r>
+      <w:r>
+        <w:rPr>
+          <w:rFonts w:eastAsia="MS Mincho"/>
+          <w:spacing w:val="-1"/>
+        </w:rPr>
+        <w:t>BTC</w:t>
+      </w:r>
+      <w:r>
+        <w:rPr>
+          <w:rFonts w:eastAsia="MS Mincho"/>
+          <w:spacing w:val="-1"/>
+        </w:rPr>
+        <w:t xml:space="preserve"> is used as a capital </w:t>
       </w:r>
       <w:r>
         <w:rPr>
@@ -6833,14 +6966,28 @@
           <w:rFonts w:eastAsia="MS Mincho"/>
           <w:spacing w:val="-1"/>
         </w:rPr>
-        <w:t>Ether (ETH)</w:t>
-      </w:r>
-      <w:r>
-        <w:rPr>
-          <w:rFonts w:eastAsia="MS Mincho"/>
-          <w:spacing w:val="-1"/>
-        </w:rPr>
-        <w:t xml:space="preserve"> assets are somewhat less valuable than Bitcoin (BTC) and have also seen </w:t>
+        <w:t>ETH</w:t>
+      </w:r>
+      <w:r>
+        <w:rPr>
+          <w:rFonts w:eastAsia="MS Mincho"/>
+          <w:spacing w:val="-1"/>
+        </w:rPr>
+        <w:t xml:space="preserve"> assets are somewhat less valuable than </w:t>
+      </w:r>
+      <w:r>
+        <w:rPr>
+          <w:rFonts w:eastAsia="MS Mincho"/>
+          <w:spacing w:val="-1"/>
+        </w:rPr>
+        <w:t>BTC</w:t>
+      </w:r>
+      <w:r>
+        <w:rPr>
+          <w:rFonts w:eastAsia="MS Mincho"/>
+          <w:spacing w:val="-1"/>
+        </w:rPr>
+        <w:t xml:space="preserve"> and have also seen </w:t>
       </w:r>
       <w:r>
         <w:rPr>
@@ -6854,7 +7001,21 @@
           <w:rFonts w:eastAsia="MS Mincho"/>
           <w:spacing w:val="-1"/>
         </w:rPr>
-        <w:t xml:space="preserve"> fluctuations, it can be said that due to the inherent characteristics of this asset, it is more capable for daily usage than Bitcoin (BTC).</w:t>
+        <w:t xml:space="preserve"> fluctuations, it can be said that due to the inherent characteristics of this asset, it is more capable for daily usage than </w:t>
+      </w:r>
+      <w:r>
+        <w:rPr>
+          <w:rFonts w:eastAsia="MS Mincho"/>
+          <w:spacing w:val="-1"/>
+        </w:rPr>
+        <w:t>BTC</w:t>
+      </w:r>
+      <w:r>
+        <w:rPr>
+          <w:rFonts w:eastAsia="MS Mincho"/>
+          <w:spacing w:val="-1"/>
+        </w:rPr>
+        <w:t>.</w:t>
       </w:r>
       <w:r>
         <w:rPr>
@@ -6967,14 +7128,28 @@
           <w:rFonts w:eastAsia="MS Mincho"/>
           <w:spacing w:val="-1"/>
         </w:rPr>
-        <w:t xml:space="preserve">In Fig. 7, we present the rate of change in inventory of all users who have conducted a Bitcoin (BTC) or </w:t>
-      </w:r>
-      <w:r>
-        <w:rPr>
-          <w:rFonts w:eastAsia="MS Mincho"/>
-          <w:spacing w:val="-1"/>
-        </w:rPr>
-        <w:t>Ether (ETH)</w:t>
+        <w:t xml:space="preserve">In Fig. 7, we present the rate of change in inventory of all users who have conducted a </w:t>
+      </w:r>
+      <w:r>
+        <w:rPr>
+          <w:rFonts w:eastAsia="MS Mincho"/>
+          <w:spacing w:val="-1"/>
+        </w:rPr>
+        <w:t>BTC</w:t>
+      </w:r>
+      <w:r>
+        <w:rPr>
+          <w:rFonts w:eastAsia="MS Mincho"/>
+          <w:spacing w:val="-1"/>
+        </w:rPr>
+        <w:t xml:space="preserve"> or </w:t>
+      </w:r>
+      <w:r>
+        <w:rPr>
+          <w:rFonts w:eastAsia="MS Mincho"/>
+          <w:spacing w:val="-1"/>
+        </w:rPr>
+        <w:t>ETH</w:t>
       </w:r>
       <w:r>
         <w:rPr>
@@ -7002,14 +7177,28 @@
           <w:rFonts w:eastAsia="MS Mincho"/>
           <w:spacing w:val="-1"/>
         </w:rPr>
-        <w:t xml:space="preserve">for the two assets of Bitcoin (BTC) and </w:t>
-      </w:r>
-      <w:r>
-        <w:rPr>
-          <w:rFonts w:eastAsia="MS Mincho"/>
-          <w:spacing w:val="-1"/>
-        </w:rPr>
-        <w:t>Ether (ETH)</w:t>
+        <w:t xml:space="preserve">for the two assets of </w:t>
+      </w:r>
+      <w:r>
+        <w:rPr>
+          <w:rFonts w:eastAsia="MS Mincho"/>
+          <w:spacing w:val="-1"/>
+        </w:rPr>
+        <w:t>BTC</w:t>
+      </w:r>
+      <w:r>
+        <w:rPr>
+          <w:rFonts w:eastAsia="MS Mincho"/>
+          <w:spacing w:val="-1"/>
+        </w:rPr>
+        <w:t xml:space="preserve"> and </w:t>
+      </w:r>
+      <w:r>
+        <w:rPr>
+          <w:rFonts w:eastAsia="MS Mincho"/>
+          <w:spacing w:val="-1"/>
+        </w:rPr>
+        <w:t>ETH</w:t>
       </w:r>
       <w:r>
         <w:rPr>
@@ -7169,6 +7358,7 @@
     </w:p>
     <w:p>
       <w:pPr>
+        <w:jc w:val="center"/>
         <w:rPr>
           <w:rFonts w:eastAsia="MS Mincho"/>
           <w:noProof/>
@@ -7372,7 +7562,25 @@
           <w:sz w:val="16"/>
           <w:szCs w:val="16"/>
         </w:rPr>
-        <w:t xml:space="preserve">Fig6. The volume of transactions of </w:t>
+        <w:t>Fig</w:t>
+      </w:r>
+      <w:r>
+        <w:rPr>
+          <w:rFonts w:eastAsia="MS Mincho"/>
+          <w:noProof/>
+          <w:sz w:val="16"/>
+          <w:szCs w:val="16"/>
+        </w:rPr>
+        <w:t xml:space="preserve">. </w:t>
+      </w:r>
+      <w:r>
+        <w:rPr>
+          <w:rFonts w:eastAsia="MS Mincho"/>
+          <w:noProof/>
+          <w:sz w:val="16"/>
+          <w:szCs w:val="16"/>
+        </w:rPr>
+        <w:t xml:space="preserve">6. The volume of transactions of </w:t>
       </w:r>
       <w:r>
         <w:rPr>
@@ -7529,7 +7737,25 @@
           <w:sz w:val="16"/>
           <w:szCs w:val="16"/>
         </w:rPr>
-        <w:t xml:space="preserve">Fig. 7 The amount of changes in the assets of Bitcoin (BTC) and </w:t>
+        <w:t>Fig. 7</w:t>
+      </w:r>
+      <w:r>
+        <w:rPr>
+          <w:rFonts w:eastAsia="MS Mincho"/>
+          <w:noProof/>
+          <w:sz w:val="16"/>
+          <w:szCs w:val="16"/>
+        </w:rPr>
+        <w:t>.</w:t>
+      </w:r>
+      <w:r>
+        <w:rPr>
+          <w:rFonts w:eastAsia="MS Mincho"/>
+          <w:noProof/>
+          <w:sz w:val="16"/>
+          <w:szCs w:val="16"/>
+        </w:rPr>
+        <w:t xml:space="preserve"> The amount of changes in the assets of Bitcoin (BTC) and </w:t>
       </w:r>
       <w:r>
         <w:rPr>
@@ -7828,6 +8054,12 @@
         </w:rPr>
         <w:t>M. Gidea, D. Goldsmith, Y. Katz, P. Roldan, and Y. Shmalo, “Topological recognition of critical transitions in time series of</w:t>
       </w:r>
+      <w:r>
+        <w:rPr>
+          <w:rFonts w:eastAsia="MS Mincho"/>
+        </w:rPr>
+        <w:t xml:space="preserve"> </w:t>
+      </w:r>
     </w:p>
     <w:p>
       <w:pPr>
@@ -7868,26 +8100,25 @@
         <w:rPr>
           <w:rFonts w:eastAsia="MS Mincho"/>
         </w:rPr>
-        <w:t>Stellar Development Guides | Stellar Foundation.</w:t>
-      </w:r>
-    </w:p>
-    <w:p>
-      <w:pPr>
-        <w:pStyle w:val="references"/>
-        <w:rPr>
-          <w:rFonts w:eastAsia="MS Mincho"/>
-        </w:rPr>
-      </w:pPr>
-      <w:r>
-        <w:t>R. H</w:t>
-      </w:r>
-      <w:r>
-        <w:t>amidpour</w:t>
-      </w:r>
-      <w:bookmarkStart w:id="0" w:name="_GoBack"/>
-      <w:bookmarkEnd w:id="0"/>
-      <w:r>
-        <w:t>, S. D. Noggorani, Stellar Exchange Network 2019. [Dataset]. Available: https://github.com/reza-hamidpour/stellar-dataset. [Accessed: Febreuary 2, 2021].</w:t>
+        <w:t>Stellar Development Guides</w:t>
+      </w:r>
+      <w:r>
+        <w:rPr>
+          <w:rFonts w:eastAsia="MS Mincho"/>
+        </w:rPr>
+        <w:t>,</w:t>
+      </w:r>
+      <w:r>
+        <w:rPr>
+          <w:rFonts w:eastAsia="MS Mincho"/>
+        </w:rPr>
+        <w:t xml:space="preserve"> Stellar</w:t>
+      </w:r>
+      <w:r>
+        <w:rPr>
+          <w:rFonts w:eastAsia="MS Mincho"/>
+        </w:rPr>
+        <w:t xml:space="preserve"> Foundation, 2020.</w:t>
       </w:r>
     </w:p>
     <w:sectPr>
@@ -7939,7 +8170,7 @@
       <w:rPr>
         <w:noProof/>
       </w:rPr>
-      <w:t>5</w:t>
+      <w:t>3</w:t>
     </w:r>
     <w:r>
       <w:rPr>
@@ -7969,6 +8200,25 @@
     <w:p>
       <w:r>
         <w:continuationSeparator/>
+      </w:r>
+    </w:p>
+  </w:footnote>
+  <w:footnote w:id="1">
+    <w:p>
+      <w:pPr>
+        <w:pStyle w:val="FootnoteText"/>
+      </w:pPr>
+      <w:r>
+        <w:rPr>
+          <w:rStyle w:val="FootnoteReference"/>
+        </w:rPr>
+        <w:footnoteRef/>
+      </w:r>
+      <w:r>
+        <w:t xml:space="preserve"> </w:t>
+      </w:r>
+      <w:r>
+        <w:t>https://github.com/reza-hamidpour/stellar-dataset</w:t>
       </w:r>
     </w:p>
   </w:footnote>
@@ -10882,6 +11132,37 @@
       <w:szCs w:val="18"/>
     </w:rPr>
   </w:style>
+  <w:style w:type="paragraph" w:styleId="FootnoteText">
+    <w:name w:val="footnote text"/>
+    <w:basedOn w:val="Normal"/>
+    <w:link w:val="FootnoteTextChar"/>
+    <w:uiPriority w:val="99"/>
+    <w:semiHidden/>
+    <w:unhideWhenUsed/>
+    <w:rsid w:val="00E113F4"/>
+  </w:style>
+  <w:style w:type="character" w:customStyle="1" w:styleId="FootnoteTextChar">
+    <w:name w:val="Footnote Text Char"/>
+    <w:basedOn w:val="DefaultParagraphFont"/>
+    <w:link w:val="FootnoteText"/>
+    <w:uiPriority w:val="99"/>
+    <w:semiHidden/>
+    <w:rsid w:val="00E113F4"/>
+    <w:rPr>
+      <w:rFonts w:ascii="Times New Roman" w:hAnsi="Times New Roman"/>
+    </w:rPr>
+  </w:style>
+  <w:style w:type="character" w:styleId="FootnoteReference">
+    <w:name w:val="footnote reference"/>
+    <w:basedOn w:val="DefaultParagraphFont"/>
+    <w:uiPriority w:val="99"/>
+    <w:semiHidden/>
+    <w:unhideWhenUsed/>
+    <w:rsid w:val="00E113F4"/>
+    <w:rPr>
+      <w:vertAlign w:val="superscript"/>
+    </w:rPr>
+  </w:style>
 </w:styles>
 </file>
 
@@ -11151,7 +11432,7 @@
 </file>
 
 <file path=customXml/itemProps1.xml><?xml version="1.0" encoding="utf-8"?>
-<ds:datastoreItem xmlns:ds="http://schemas.openxmlformats.org/officeDocument/2006/customXml" ds:itemID="{8AB95596-27F3-474B-935F-2A2D078C3C8C}">
+<ds:datastoreItem xmlns:ds="http://schemas.openxmlformats.org/officeDocument/2006/customXml" ds:itemID="{BEB26EC2-56C6-435B-B58E-778CC4475C93}">
   <ds:schemaRefs>
     <ds:schemaRef ds:uri="http://schemas.openxmlformats.org/officeDocument/2006/bibliography"/>
   </ds:schemaRefs>

</xml_diff>